<commit_message>
SRS and other document work
</commit_message>
<xml_diff>
--- a/Final Turn In Stuff/Other.docx
+++ b/Final Turn In Stuff/Other.docx
@@ -2,7 +2,81 @@
 <file path=word/document.xml><?xml version="1.0" encoding="utf-8"?>
 <w:document xmlns:ve="http://schemas.openxmlformats.org/markup-compatibility/2006" xmlns:o="urn:schemas-microsoft-com:office:office" xmlns:r="http://schemas.openxmlformats.org/officeDocument/2006/relationships" xmlns:m="http://schemas.openxmlformats.org/officeDocument/2006/math" xmlns:v="urn:schemas-microsoft-com:vml" xmlns:wp="http://schemas.openxmlformats.org/drawingml/2006/wordprocessingDrawing" xmlns:w10="urn:schemas-microsoft-com:office:word" xmlns:w="http://schemas.openxmlformats.org/wordprocessingml/2006/main" xmlns:wne="http://schemas.microsoft.com/office/word/2006/wordml">
   <w:body>
-    <w:p/>
+    <w:p>
+      <w:pPr>
+        <w:jc w:val="center"/>
+        <w:rPr>
+          <w:rFonts w:ascii="Times New Roman" w:hAnsi="Times New Roman" w:cs="Times New Roman"/>
+          <w:sz w:val="72"/>
+          <w:szCs w:val="72"/>
+        </w:rPr>
+      </w:pPr>
+      <w:r>
+        <w:rPr>
+          <w:rFonts w:ascii="Times New Roman" w:hAnsi="Times New Roman" w:cs="Times New Roman"/>
+          <w:sz w:val="72"/>
+          <w:szCs w:val="72"/>
+        </w:rPr>
+        <w:t>Other</w:t>
+      </w:r>
+    </w:p>
+    <w:p>
+      <w:pPr>
+        <w:jc w:val="center"/>
+        <w:rPr>
+          <w:rFonts w:ascii="Times New Roman" w:hAnsi="Times New Roman" w:cs="Times New Roman"/>
+          <w:b/>
+          <w:sz w:val="32"/>
+          <w:szCs w:val="32"/>
+        </w:rPr>
+      </w:pPr>
+      <w:r>
+        <w:rPr>
+          <w:rFonts w:ascii="Times New Roman" w:hAnsi="Times New Roman" w:cs="Times New Roman"/>
+          <w:b/>
+          <w:sz w:val="32"/>
+          <w:szCs w:val="32"/>
+        </w:rPr>
+        <w:t>Accounts and Passwords</w:t>
+      </w:r>
+    </w:p>
+    <w:p>
+      <w:pPr>
+        <w:jc w:val="center"/>
+        <w:rPr>
+          <w:rFonts w:ascii="Times New Roman" w:hAnsi="Times New Roman" w:cs="Times New Roman"/>
+          <w:b/>
+          <w:sz w:val="32"/>
+          <w:szCs w:val="32"/>
+        </w:rPr>
+      </w:pPr>
+      <w:r>
+        <w:rPr>
+          <w:rFonts w:ascii="Times New Roman" w:hAnsi="Times New Roman" w:cs="Times New Roman"/>
+          <w:b/>
+          <w:sz w:val="32"/>
+          <w:szCs w:val="32"/>
+        </w:rPr>
+        <w:t>Client Requests Not in SRS</w:t>
+      </w:r>
+    </w:p>
+    <w:p>
+      <w:pPr>
+        <w:rPr>
+          <w:rFonts w:ascii="Times New Roman" w:hAnsi="Times New Roman" w:cs="Times New Roman"/>
+          <w:sz w:val="24"/>
+          <w:szCs w:val="24"/>
+        </w:rPr>
+      </w:pPr>
+      <w:r>
+        <w:rPr>
+          <w:rFonts w:ascii="Times New Roman" w:hAnsi="Times New Roman" w:cs="Times New Roman"/>
+          <w:sz w:val="24"/>
+          <w:szCs w:val="24"/>
+        </w:rPr>
+        <w:t xml:space="preserve">The client had requested CSV file output sometime after the initial SRS. We didn't have time to complete this request, so it doesn't appear in either of the SRSs. </w:t>
+      </w:r>
+    </w:p>
     <w:sectPr>
       <w:pgSz w:w="12240" w:h="15840"/>
       <w:pgMar w:top="1440" w:right="1440" w:bottom="1440" w:left="1440" w:header="720" w:footer="720" w:gutter="0"/>

</xml_diff>